<commit_message>
working on database design
</commit_message>
<xml_diff>
--- a/DatabaseDesign.docx
+++ b/DatabaseDesign.docx
@@ -1,6 +1,6 @@
 
 <file path=word/document.xml><?xml version="1.0" encoding="utf-8"?>
-<w:document xmlns:wpc="http://schemas.microsoft.com/office/word/2010/wordprocessingCanvas" xmlns:cx="http://schemas.microsoft.com/office/drawing/2014/chartex" xmlns:cx1="http://schemas.microsoft.com/office/drawing/2015/9/8/chartex" xmlns:cx2="http://schemas.microsoft.com/office/drawing/2015/10/21/chartex" xmlns:cx3="http://schemas.microsoft.com/office/drawing/2016/5/9/chartex" xmlns:cx4="http://schemas.microsoft.com/office/drawing/2016/5/10/chartex" xmlns:cx5="http://schemas.microsoft.com/office/drawing/2016/5/11/chartex" xmlns:cx6="http://schemas.microsoft.com/office/drawing/2016/5/12/chartex" xmlns:cx7="http://schemas.microsoft.com/office/drawing/2016/5/13/chartex" xmlns:cx8="http://schemas.microsoft.com/office/drawing/2016/5/14/chartex" xmlns:mc="http://schemas.openxmlformats.org/markup-compatibility/2006" xmlns:aink="http://schemas.microsoft.com/office/drawing/2016/ink" xmlns:am3d="http://schemas.microsoft.com/office/drawing/2017/model3d" xmlns:o="urn:schemas-microsoft-com:office:office" xmlns:oel="http://schemas.microsoft.com/office/2019/extlst" xmlns:r="http://schemas.openxmlformats.org/officeDocument/2006/relationships" xmlns:m="http://schemas.openxmlformats.org/officeDocument/2006/math" xmlns:v="urn:schemas-microsoft-com:vml" xmlns:wp14="http://schemas.microsoft.com/office/word/2010/wordprocessingDrawing" xmlns:wp="http://schemas.openxmlformats.org/drawingml/2006/wordprocessingDrawing" xmlns:w10="urn:schemas-microsoft-com:office:word" xmlns:w="http://schemas.openxmlformats.org/wordprocessingml/2006/main" xmlns:w14="http://schemas.microsoft.com/office/word/2010/wordml" xmlns:w15="http://schemas.microsoft.com/office/word/2012/wordml" xmlns:w16cex="http://schemas.microsoft.com/office/word/2018/wordml/cex" xmlns:w16cid="http://schemas.microsoft.com/office/word/2016/wordml/cid" xmlns:w16="http://schemas.microsoft.com/office/word/2018/wordml" xmlns:w16sdtdh="http://schemas.microsoft.com/office/word/2020/wordml/sdtdatahash" xmlns:w16se="http://schemas.microsoft.com/office/word/2015/wordml/symex" xmlns:wpg="http://schemas.microsoft.com/office/word/2010/wordprocessingGroup" xmlns:wpi="http://schemas.microsoft.com/office/word/2010/wordprocessingInk" xmlns:wne="http://schemas.microsoft.com/office/word/2006/wordml" xmlns:wps="http://schemas.microsoft.com/office/word/2010/wordprocessingShape" mc:Ignorable="w14 w15 w16se w16cid w16 w16cex w16sdtdh wp14">
+<w:document xmlns:wpc="http://schemas.microsoft.com/office/word/2010/wordprocessingCanvas" xmlns:cx="http://schemas.microsoft.com/office/drawing/2014/chartex" xmlns:cx1="http://schemas.microsoft.com/office/drawing/2015/9/8/chartex" xmlns:cx2="http://schemas.microsoft.com/office/drawing/2015/10/21/chartex" xmlns:cx3="http://schemas.microsoft.com/office/drawing/2016/5/9/chartex" xmlns:cx4="http://schemas.microsoft.com/office/drawing/2016/5/10/chartex" xmlns:cx5="http://schemas.microsoft.com/office/drawing/2016/5/11/chartex" xmlns:cx6="http://schemas.microsoft.com/office/drawing/2016/5/12/chartex" xmlns:cx7="http://schemas.microsoft.com/office/drawing/2016/5/13/chartex" xmlns:cx8="http://schemas.microsoft.com/office/drawing/2016/5/14/chartex" xmlns:mc="http://schemas.openxmlformats.org/markup-compatibility/2006" xmlns:aink="http://schemas.microsoft.com/office/drawing/2016/ink" xmlns:am3d="http://schemas.microsoft.com/office/drawing/2017/model3d" xmlns:o="urn:schemas-microsoft-com:office:office" xmlns:oel="http://schemas.microsoft.com/office/2019/extlst" xmlns:r="http://schemas.openxmlformats.org/officeDocument/2006/relationships" xmlns:m="http://schemas.openxmlformats.org/officeDocument/2006/math" xmlns:v="urn:schemas-microsoft-com:vml" xmlns:wp14="http://schemas.microsoft.com/office/word/2010/wordprocessingDrawing" xmlns:wp="http://schemas.openxmlformats.org/drawingml/2006/wordprocessingDrawing" xmlns:w10="urn:schemas-microsoft-com:office:word" xmlns:w="http://schemas.openxmlformats.org/wordprocessingml/2006/main" xmlns:w14="http://schemas.microsoft.com/office/word/2010/wordml" xmlns:w15="http://schemas.microsoft.com/office/word/2012/wordml" xmlns:w16cex="http://schemas.microsoft.com/office/word/2018/wordml/cex" xmlns:w16cid="http://schemas.microsoft.com/office/word/2016/wordml/cid" xmlns:w16="http://schemas.microsoft.com/office/word/2018/wordml" xmlns:w16du="http://schemas.microsoft.com/office/word/2023/wordml/word16du" xmlns:w16sdtdh="http://schemas.microsoft.com/office/word/2020/wordml/sdtdatahash" xmlns:w16sdtfl="http://schemas.microsoft.com/office/word/2024/wordml/sdtformatlock" xmlns:w16se="http://schemas.microsoft.com/office/word/2015/wordml/symex" xmlns:wpg="http://schemas.microsoft.com/office/word/2010/wordprocessingGroup" xmlns:wpi="http://schemas.microsoft.com/office/word/2010/wordprocessingInk" xmlns:wne="http://schemas.microsoft.com/office/word/2006/wordml" xmlns:wps="http://schemas.microsoft.com/office/word/2010/wordprocessingShape" mc:Ignorable="w14 w15 w16se w16cid w16 w16cex w16sdtdh w16sdtfl w16du wp14">
   <w:body>
     <w:p>
       <w:pPr>
@@ -467,6 +467,117 @@
         <w:t xml:space="preserve">Ref stat block – String </w:t>
       </w:r>
     </w:p>
+    <w:p/>
+    <w:p>
+      <w:r>
+        <w:br w:type="page"/>
+      </w:r>
+    </w:p>
+    <w:p>
+      <w:pPr>
+        <w:pStyle w:val="Heading1"/>
+      </w:pPr>
+      <w:r>
+        <w:lastRenderedPageBreak/>
+        <w:t xml:space="preserve">Database Rationale </w:t>
+      </w:r>
+    </w:p>
+    <w:p>
+      <w:r>
+        <w:t xml:space="preserve">The chosen database for the application is MongoDB Atlas. </w:t>
+      </w:r>
+      <w:r>
+        <w:t>MongoDB Atlas is a cloud-hosted, document-oriented NoSQL database that aligns well with the technical requirements and structure of the D</w:t>
+      </w:r>
+      <w:r>
+        <w:t>&amp;D</w:t>
+      </w:r>
+      <w:r>
+        <w:t xml:space="preserve"> Toolkit application.</w:t>
+      </w:r>
+      <w:r>
+        <w:t xml:space="preserve"> Below is the technical rationale for the decision. </w:t>
+      </w:r>
+    </w:p>
+    <w:p>
+      <w:pPr>
+        <w:pStyle w:val="Heading2"/>
+      </w:pPr>
+      <w:r>
+        <w:br/>
+        <w:t>Schema Flexibility</w:t>
+      </w:r>
+    </w:p>
+    <w:p>
+      <w:r>
+        <w:t xml:space="preserve">The document database allows for a less rigid structure. This is helpful for the application since the various tables will include data that frequently has missing values and nested structures. The nested structures are especially useful as they allow the storage of more complex data in an easy to use and read fashion. For </w:t>
+      </w:r>
+      <w:proofErr w:type="gramStart"/>
+      <w:r>
+        <w:t>example</w:t>
+      </w:r>
+      <w:proofErr w:type="gramEnd"/>
+      <w:r>
+        <w:t xml:space="preserve"> the ability scores can be stored as one attribute that has multiple key-value pairs for Strength, Dexterity, etc. </w:t>
+      </w:r>
+    </w:p>
+    <w:p/>
+    <w:p>
+      <w:pPr>
+        <w:pStyle w:val="Heading2"/>
+      </w:pPr>
+      <w:r>
+        <w:t>Non-Relational Data</w:t>
+      </w:r>
+    </w:p>
+    <w:p>
+      <w:r>
+        <w:t>The data being used for the application is generally not related. While it can be useful to join data such as a user with their character sheet or include what user entered a specific log, this does not require intense interaction between tables in the database. For the MVP, the user will only be allowed to have one character at a time, so the character data will be directly stored with the user collection.</w:t>
+      </w:r>
+    </w:p>
+    <w:p/>
+    <w:p>
+      <w:pPr>
+        <w:pStyle w:val="Heading2"/>
+      </w:pPr>
+      <w:proofErr w:type="gramStart"/>
+      <w:r>
+        <w:t>Cost Effective</w:t>
+      </w:r>
+      <w:proofErr w:type="gramEnd"/>
+    </w:p>
+    <w:p>
+      <w:r>
+        <w:t xml:space="preserve">MongoDB Atlas is cloud-native and fully managed. There is no need to set up a server or handle the hosting details. This helps reduce development time and lower overhead costs. The platform also has a generous free tier which should be more than sufficient for the MVP. It is also scalable if more data requirement </w:t>
+      </w:r>
+      <w:proofErr w:type="gramStart"/>
+      <w:r>
+        <w:t>become</w:t>
+      </w:r>
+      <w:proofErr w:type="gramEnd"/>
+      <w:r>
+        <w:t xml:space="preserve"> necessary. </w:t>
+      </w:r>
+    </w:p>
+    <w:p/>
+    <w:p/>
+    <w:p/>
+    <w:p>
+      <w:pPr>
+        <w:pStyle w:val="Heading1"/>
+      </w:pPr>
+      <w:r>
+        <w:t>Database Structure</w:t>
+      </w:r>
+    </w:p>
+    <w:p>
+      <w:r>
+        <w:t xml:space="preserve">The database for the application is made up of 4 collections. Two are used to persist data entered by users, while the other two are used to store data pertaining to random generation. </w:t>
+      </w:r>
+    </w:p>
+    <w:p/>
+    <w:p/>
+    <w:p/>
     <w:sectPr>
       <w:pgSz w:w="12240" w:h="15840"/>
       <w:pgMar w:top="1440" w:right="1440" w:bottom="1440" w:left="1440" w:header="720" w:footer="720" w:gutter="0"/>
@@ -478,7 +589,7 @@
 </file>
 
 <file path=word/numbering.xml><?xml version="1.0" encoding="utf-8"?>
-<w:numbering xmlns:wpc="http://schemas.microsoft.com/office/word/2010/wordprocessingCanvas" xmlns:cx="http://schemas.microsoft.com/office/drawing/2014/chartex" xmlns:cx1="http://schemas.microsoft.com/office/drawing/2015/9/8/chartex" xmlns:cx2="http://schemas.microsoft.com/office/drawing/2015/10/21/chartex" xmlns:cx3="http://schemas.microsoft.com/office/drawing/2016/5/9/chartex" xmlns:cx4="http://schemas.microsoft.com/office/drawing/2016/5/10/chartex" xmlns:cx5="http://schemas.microsoft.com/office/drawing/2016/5/11/chartex" xmlns:cx6="http://schemas.microsoft.com/office/drawing/2016/5/12/chartex" xmlns:cx7="http://schemas.microsoft.com/office/drawing/2016/5/13/chartex" xmlns:cx8="http://schemas.microsoft.com/office/drawing/2016/5/14/chartex" xmlns:mc="http://schemas.openxmlformats.org/markup-compatibility/2006" xmlns:aink="http://schemas.microsoft.com/office/drawing/2016/ink" xmlns:am3d="http://schemas.microsoft.com/office/drawing/2017/model3d" xmlns:o="urn:schemas-microsoft-com:office:office" xmlns:oel="http://schemas.microsoft.com/office/2019/extlst" xmlns:r="http://schemas.openxmlformats.org/officeDocument/2006/relationships" xmlns:m="http://schemas.openxmlformats.org/officeDocument/2006/math" xmlns:v="urn:schemas-microsoft-com:vml" xmlns:wp14="http://schemas.microsoft.com/office/word/2010/wordprocessingDrawing" xmlns:wp="http://schemas.openxmlformats.org/drawingml/2006/wordprocessingDrawing" xmlns:w10="urn:schemas-microsoft-com:office:word" xmlns:w="http://schemas.openxmlformats.org/wordprocessingml/2006/main" xmlns:w14="http://schemas.microsoft.com/office/word/2010/wordml" xmlns:w15="http://schemas.microsoft.com/office/word/2012/wordml" xmlns:w16cex="http://schemas.microsoft.com/office/word/2018/wordml/cex" xmlns:w16cid="http://schemas.microsoft.com/office/word/2016/wordml/cid" xmlns:w16="http://schemas.microsoft.com/office/word/2018/wordml" xmlns:w16sdtdh="http://schemas.microsoft.com/office/word/2020/wordml/sdtdatahash" xmlns:w16se="http://schemas.microsoft.com/office/word/2015/wordml/symex" xmlns:wpg="http://schemas.microsoft.com/office/word/2010/wordprocessingGroup" xmlns:wpi="http://schemas.microsoft.com/office/word/2010/wordprocessingInk" xmlns:wne="http://schemas.microsoft.com/office/word/2006/wordml" xmlns:wps="http://schemas.microsoft.com/office/word/2010/wordprocessingShape" mc:Ignorable="w14 w15 w16se w16cid w16 w16cex w16sdtdh wp14">
+<w:numbering xmlns:wpc="http://schemas.microsoft.com/office/word/2010/wordprocessingCanvas" xmlns:cx="http://schemas.microsoft.com/office/drawing/2014/chartex" xmlns:cx1="http://schemas.microsoft.com/office/drawing/2015/9/8/chartex" xmlns:cx2="http://schemas.microsoft.com/office/drawing/2015/10/21/chartex" xmlns:cx3="http://schemas.microsoft.com/office/drawing/2016/5/9/chartex" xmlns:cx4="http://schemas.microsoft.com/office/drawing/2016/5/10/chartex" xmlns:cx5="http://schemas.microsoft.com/office/drawing/2016/5/11/chartex" xmlns:cx6="http://schemas.microsoft.com/office/drawing/2016/5/12/chartex" xmlns:cx7="http://schemas.microsoft.com/office/drawing/2016/5/13/chartex" xmlns:cx8="http://schemas.microsoft.com/office/drawing/2016/5/14/chartex" xmlns:mc="http://schemas.openxmlformats.org/markup-compatibility/2006" xmlns:aink="http://schemas.microsoft.com/office/drawing/2016/ink" xmlns:am3d="http://schemas.microsoft.com/office/drawing/2017/model3d" xmlns:o="urn:schemas-microsoft-com:office:office" xmlns:oel="http://schemas.microsoft.com/office/2019/extlst" xmlns:r="http://schemas.openxmlformats.org/officeDocument/2006/relationships" xmlns:m="http://schemas.openxmlformats.org/officeDocument/2006/math" xmlns:v="urn:schemas-microsoft-com:vml" xmlns:wp14="http://schemas.microsoft.com/office/word/2010/wordprocessingDrawing" xmlns:wp="http://schemas.openxmlformats.org/drawingml/2006/wordprocessingDrawing" xmlns:w10="urn:schemas-microsoft-com:office:word" xmlns:w="http://schemas.openxmlformats.org/wordprocessingml/2006/main" xmlns:w14="http://schemas.microsoft.com/office/word/2010/wordml" xmlns:w15="http://schemas.microsoft.com/office/word/2012/wordml" xmlns:w16cex="http://schemas.microsoft.com/office/word/2018/wordml/cex" xmlns:w16cid="http://schemas.microsoft.com/office/word/2016/wordml/cid" xmlns:w16="http://schemas.microsoft.com/office/word/2018/wordml" xmlns:w16du="http://schemas.microsoft.com/office/word/2023/wordml/word16du" xmlns:w16sdtdh="http://schemas.microsoft.com/office/word/2020/wordml/sdtdatahash" xmlns:w16sdtfl="http://schemas.microsoft.com/office/word/2024/wordml/sdtformatlock" xmlns:w16se="http://schemas.microsoft.com/office/word/2015/wordml/symex" xmlns:wpg="http://schemas.microsoft.com/office/word/2010/wordprocessingGroup" xmlns:wpi="http://schemas.microsoft.com/office/word/2010/wordprocessingInk" xmlns:wne="http://schemas.microsoft.com/office/word/2006/wordml" xmlns:wps="http://schemas.microsoft.com/office/word/2010/wordprocessingShape" mc:Ignorable="w14 w15 w16se w16cid w16 w16cex w16sdtdh w16sdtfl w16du wp14">
   <w:abstractNum w:abstractNumId="0" w15:restartNumberingAfterBreak="0">
     <w:nsid w:val="76057A3F"/>
     <w:multiLevelType w:val="hybridMultilevel"/>
@@ -599,7 +710,7 @@
 </file>
 
 <file path=word/styles.xml><?xml version="1.0" encoding="utf-8"?>
-<w:styles xmlns:mc="http://schemas.openxmlformats.org/markup-compatibility/2006" xmlns:r="http://schemas.openxmlformats.org/officeDocument/2006/relationships" xmlns:w="http://schemas.openxmlformats.org/wordprocessingml/2006/main" xmlns:w14="http://schemas.microsoft.com/office/word/2010/wordml" xmlns:w15="http://schemas.microsoft.com/office/word/2012/wordml" xmlns:w16cex="http://schemas.microsoft.com/office/word/2018/wordml/cex" xmlns:w16cid="http://schemas.microsoft.com/office/word/2016/wordml/cid" xmlns:w16="http://schemas.microsoft.com/office/word/2018/wordml" xmlns:w16sdtdh="http://schemas.microsoft.com/office/word/2020/wordml/sdtdatahash" xmlns:w16se="http://schemas.microsoft.com/office/word/2015/wordml/symex" mc:Ignorable="w14 w15 w16se w16cid w16 w16cex w16sdtdh">
+<w:styles xmlns:mc="http://schemas.openxmlformats.org/markup-compatibility/2006" xmlns:r="http://schemas.openxmlformats.org/officeDocument/2006/relationships" xmlns:w="http://schemas.openxmlformats.org/wordprocessingml/2006/main" xmlns:w14="http://schemas.microsoft.com/office/word/2010/wordml" xmlns:w15="http://schemas.microsoft.com/office/word/2012/wordml" xmlns:w16cex="http://schemas.microsoft.com/office/word/2018/wordml/cex" xmlns:w16cid="http://schemas.microsoft.com/office/word/2016/wordml/cid" xmlns:w16="http://schemas.microsoft.com/office/word/2018/wordml" xmlns:w16du="http://schemas.microsoft.com/office/word/2023/wordml/word16du" xmlns:w16sdtdh="http://schemas.microsoft.com/office/word/2020/wordml/sdtdatahash" xmlns:w16sdtfl="http://schemas.microsoft.com/office/word/2024/wordml/sdtformatlock" xmlns:w16se="http://schemas.microsoft.com/office/word/2015/wordml/symex" mc:Ignorable="w14 w15 w16se w16cid w16 w16cex w16sdtdh w16sdtfl w16du">
   <w:docDefaults>
     <w:rPrDefault>
       <w:rPr>
@@ -995,10 +1106,52 @@
     <w:name w:val="Normal"/>
     <w:qFormat/>
   </w:style>
+  <w:style w:type="paragraph" w:styleId="Heading1">
+    <w:name w:val="heading 1"/>
+    <w:basedOn w:val="Normal"/>
+    <w:next w:val="Normal"/>
+    <w:link w:val="Heading1Char"/>
+    <w:uiPriority w:val="9"/>
+    <w:qFormat/>
+    <w:rsid w:val="00AE1F5C"/>
+    <w:pPr>
+      <w:keepNext/>
+      <w:keepLines/>
+      <w:spacing w:before="240"/>
+      <w:outlineLvl w:val="0"/>
+    </w:pPr>
+    <w:rPr>
+      <w:rFonts w:asciiTheme="majorHAnsi" w:eastAsiaTheme="majorEastAsia" w:hAnsiTheme="majorHAnsi" w:cstheme="majorBidi"/>
+      <w:color w:val="2F5496" w:themeColor="accent1" w:themeShade="BF"/>
+      <w:sz w:val="32"/>
+      <w:szCs w:val="32"/>
+    </w:rPr>
+  </w:style>
+  <w:style w:type="paragraph" w:styleId="Heading2">
+    <w:name w:val="heading 2"/>
+    <w:basedOn w:val="Normal"/>
+    <w:next w:val="Normal"/>
+    <w:link w:val="Heading2Char"/>
+    <w:uiPriority w:val="9"/>
+    <w:unhideWhenUsed/>
+    <w:qFormat/>
+    <w:rsid w:val="00AE1F5C"/>
+    <w:pPr>
+      <w:keepNext/>
+      <w:keepLines/>
+      <w:spacing w:before="40"/>
+      <w:outlineLvl w:val="1"/>
+    </w:pPr>
+    <w:rPr>
+      <w:rFonts w:asciiTheme="majorHAnsi" w:eastAsiaTheme="majorEastAsia" w:hAnsiTheme="majorHAnsi" w:cstheme="majorBidi"/>
+      <w:color w:val="2F5496" w:themeColor="accent1" w:themeShade="BF"/>
+      <w:sz w:val="26"/>
+      <w:szCs w:val="26"/>
+    </w:rPr>
+  </w:style>
   <w:style w:type="character" w:default="1" w:styleId="DefaultParagraphFont">
     <w:name w:val="Default Paragraph Font"/>
     <w:uiPriority w:val="1"/>
-    <w:semiHidden/>
     <w:unhideWhenUsed/>
   </w:style>
   <w:style w:type="table" w:default="1" w:styleId="TableNormal">
@@ -1032,6 +1185,32 @@
       <w:ind w:left="720"/>
       <w:contextualSpacing/>
     </w:pPr>
+  </w:style>
+  <w:style w:type="character" w:customStyle="1" w:styleId="Heading1Char">
+    <w:name w:val="Heading 1 Char"/>
+    <w:basedOn w:val="DefaultParagraphFont"/>
+    <w:link w:val="Heading1"/>
+    <w:uiPriority w:val="9"/>
+    <w:rsid w:val="00AE1F5C"/>
+    <w:rPr>
+      <w:rFonts w:asciiTheme="majorHAnsi" w:eastAsiaTheme="majorEastAsia" w:hAnsiTheme="majorHAnsi" w:cstheme="majorBidi"/>
+      <w:color w:val="2F5496" w:themeColor="accent1" w:themeShade="BF"/>
+      <w:sz w:val="32"/>
+      <w:szCs w:val="32"/>
+    </w:rPr>
+  </w:style>
+  <w:style w:type="character" w:customStyle="1" w:styleId="Heading2Char">
+    <w:name w:val="Heading 2 Char"/>
+    <w:basedOn w:val="DefaultParagraphFont"/>
+    <w:link w:val="Heading2"/>
+    <w:uiPriority w:val="9"/>
+    <w:rsid w:val="00AE1F5C"/>
+    <w:rPr>
+      <w:rFonts w:asciiTheme="majorHAnsi" w:eastAsiaTheme="majorEastAsia" w:hAnsiTheme="majorHAnsi" w:cstheme="majorBidi"/>
+      <w:color w:val="2F5496" w:themeColor="accent1" w:themeShade="BF"/>
+      <w:sz w:val="26"/>
+      <w:szCs w:val="26"/>
+    </w:rPr>
   </w:style>
 </w:styles>
 </file>

</xml_diff>

<commit_message>
update db doc...should be done
</commit_message>
<xml_diff>
--- a/DatabaseDesign.docx
+++ b/DatabaseDesign.docx
@@ -1,484 +1,12 @@
 
 <file path=word/document.xml><?xml version="1.0" encoding="utf-8"?>
-<w:document xmlns:wpc="http://schemas.microsoft.com/office/word/2010/wordprocessingCanvas" xmlns:cx="http://schemas.microsoft.com/office/drawing/2014/chartex" xmlns:cx1="http://schemas.microsoft.com/office/drawing/2015/9/8/chartex" xmlns:cx2="http://schemas.microsoft.com/office/drawing/2015/10/21/chartex" xmlns:cx3="http://schemas.microsoft.com/office/drawing/2016/5/9/chartex" xmlns:cx4="http://schemas.microsoft.com/office/drawing/2016/5/10/chartex" xmlns:cx5="http://schemas.microsoft.com/office/drawing/2016/5/11/chartex" xmlns:cx6="http://schemas.microsoft.com/office/drawing/2016/5/12/chartex" xmlns:cx7="http://schemas.microsoft.com/office/drawing/2016/5/13/chartex" xmlns:cx8="http://schemas.microsoft.com/office/drawing/2016/5/14/chartex" xmlns:mc="http://schemas.openxmlformats.org/markup-compatibility/2006" xmlns:aink="http://schemas.microsoft.com/office/drawing/2016/ink" xmlns:am3d="http://schemas.microsoft.com/office/drawing/2017/model3d" xmlns:o="urn:schemas-microsoft-com:office:office" xmlns:oel="http://schemas.microsoft.com/office/2019/extlst" xmlns:r="http://schemas.openxmlformats.org/officeDocument/2006/relationships" xmlns:m="http://schemas.openxmlformats.org/officeDocument/2006/math" xmlns:v="urn:schemas-microsoft-com:vml" xmlns:wp14="http://schemas.microsoft.com/office/word/2010/wordprocessingDrawing" xmlns:wp="http://schemas.openxmlformats.org/drawingml/2006/wordprocessingDrawing" xmlns:w10="urn:schemas-microsoft-com:office:word" xmlns:w="http://schemas.openxmlformats.org/wordprocessingml/2006/main" xmlns:w14="http://schemas.microsoft.com/office/word/2010/wordml" xmlns:w15="http://schemas.microsoft.com/office/word/2012/wordml" xmlns:w16cex="http://schemas.microsoft.com/office/word/2018/wordml/cex" xmlns:w16cid="http://schemas.microsoft.com/office/word/2016/wordml/cid" xmlns:w16="http://schemas.microsoft.com/office/word/2018/wordml" xmlns:w16du="http://schemas.microsoft.com/office/word/2023/wordml/word16du" xmlns:w16sdtdh="http://schemas.microsoft.com/office/word/2020/wordml/sdtdatahash" xmlns:w16sdtfl="http://schemas.microsoft.com/office/word/2024/wordml/sdtformatlock" xmlns:w16se="http://schemas.microsoft.com/office/word/2015/wordml/symex" xmlns:wpg="http://schemas.microsoft.com/office/word/2010/wordprocessingGroup" xmlns:wpi="http://schemas.microsoft.com/office/word/2010/wordprocessingInk" xmlns:wne="http://schemas.microsoft.com/office/word/2006/wordml" xmlns:wps="http://schemas.microsoft.com/office/word/2010/wordprocessingShape" mc:Ignorable="w14 w15 w16se w16cid w16 w16cex w16sdtdh w16sdtfl w16du wp14">
+<w:document xmlns:wpc="http://schemas.microsoft.com/office/word/2010/wordprocessingCanvas" xmlns:cx="http://schemas.microsoft.com/office/drawing/2014/chartex" xmlns:cx1="http://schemas.microsoft.com/office/drawing/2015/9/8/chartex" xmlns:cx2="http://schemas.microsoft.com/office/drawing/2015/10/21/chartex" xmlns:cx3="http://schemas.microsoft.com/office/drawing/2016/5/9/chartex" xmlns:cx4="http://schemas.microsoft.com/office/drawing/2016/5/10/chartex" xmlns:cx5="http://schemas.microsoft.com/office/drawing/2016/5/11/chartex" xmlns:cx6="http://schemas.microsoft.com/office/drawing/2016/5/12/chartex" xmlns:cx7="http://schemas.microsoft.com/office/drawing/2016/5/13/chartex" xmlns:cx8="http://schemas.microsoft.com/office/drawing/2016/5/14/chartex" xmlns:mc="http://schemas.openxmlformats.org/markup-compatibility/2006" xmlns:aink="http://schemas.microsoft.com/office/drawing/2016/ink" xmlns:am3d="http://schemas.microsoft.com/office/drawing/2017/model3d" xmlns:o="urn:schemas-microsoft-com:office:office" xmlns:oel="http://schemas.microsoft.com/office/2019/extlst" xmlns:r="http://schemas.openxmlformats.org/officeDocument/2006/relationships" xmlns:m="http://schemas.openxmlformats.org/officeDocument/2006/math" xmlns:v="urn:schemas-microsoft-com:vml" xmlns:wp14="http://schemas.microsoft.com/office/word/2010/wordprocessingDrawing" xmlns:wp="http://schemas.openxmlformats.org/drawingml/2006/wordprocessingDrawing" xmlns:w10="urn:schemas-microsoft-com:office:word" xmlns:w="http://schemas.openxmlformats.org/wordprocessingml/2006/main" xmlns:w14="http://schemas.microsoft.com/office/word/2010/wordml" xmlns:w15="http://schemas.microsoft.com/office/word/2012/wordml" xmlns:w16cex="http://schemas.microsoft.com/office/word/2018/wordml/cex" xmlns:w16cid="http://schemas.microsoft.com/office/word/2016/wordml/cid" xmlns:w16="http://schemas.microsoft.com/office/word/2018/wordml" xmlns:w16sdtdh="http://schemas.microsoft.com/office/word/2020/wordml/sdtdatahash" xmlns:w16se="http://schemas.microsoft.com/office/word/2015/wordml/symex" xmlns:wpg="http://schemas.microsoft.com/office/word/2010/wordprocessingGroup" xmlns:wpi="http://schemas.microsoft.com/office/word/2010/wordprocessingInk" xmlns:wne="http://schemas.microsoft.com/office/word/2006/wordml" xmlns:wps="http://schemas.microsoft.com/office/word/2010/wordprocessingShape" mc:Ignorable="w14 w15 w16se w16cid w16 w16cex w16sdtdh wp14">
   <w:body>
     <w:p>
       <w:pPr>
-        <w:pStyle w:val="ListParagraph"/>
-        <w:numPr>
-          <w:ilvl w:val="0"/>
-          <w:numId w:val="1"/>
-        </w:numPr>
-      </w:pPr>
-      <w:r>
-        <w:t>Collections</w:t>
-      </w:r>
-    </w:p>
-    <w:p>
-      <w:pPr>
-        <w:pStyle w:val="ListParagraph"/>
-        <w:numPr>
-          <w:ilvl w:val="1"/>
-          <w:numId w:val="1"/>
-        </w:numPr>
-      </w:pPr>
-      <w:r>
-        <w:t>Users (I think I will just include the character data)</w:t>
-      </w:r>
-    </w:p>
-    <w:p>
-      <w:pPr>
-        <w:pStyle w:val="ListParagraph"/>
-        <w:numPr>
-          <w:ilvl w:val="2"/>
-          <w:numId w:val="1"/>
-        </w:numPr>
-      </w:pPr>
-      <w:r>
-        <w:t>Name</w:t>
-      </w:r>
-      <w:r>
-        <w:t xml:space="preserve"> - String</w:t>
-      </w:r>
-    </w:p>
-    <w:p>
-      <w:pPr>
-        <w:pStyle w:val="ListParagraph"/>
-        <w:numPr>
-          <w:ilvl w:val="2"/>
-          <w:numId w:val="1"/>
-        </w:numPr>
-      </w:pPr>
-      <w:r>
-        <w:t>Email</w:t>
-      </w:r>
-      <w:r>
-        <w:t xml:space="preserve"> - String</w:t>
-      </w:r>
-    </w:p>
-    <w:p>
-      <w:pPr>
-        <w:pStyle w:val="ListParagraph"/>
-        <w:numPr>
-          <w:ilvl w:val="2"/>
-          <w:numId w:val="1"/>
-        </w:numPr>
-      </w:pPr>
-      <w:r>
-        <w:t>Username</w:t>
-      </w:r>
-      <w:r>
-        <w:t xml:space="preserve"> -String</w:t>
-      </w:r>
-    </w:p>
-    <w:p>
-      <w:pPr>
-        <w:pStyle w:val="ListParagraph"/>
-        <w:numPr>
-          <w:ilvl w:val="2"/>
-          <w:numId w:val="1"/>
-        </w:numPr>
-      </w:pPr>
-      <w:r>
-        <w:t>Password</w:t>
-      </w:r>
-      <w:r>
-        <w:t xml:space="preserve"> -String</w:t>
-      </w:r>
-    </w:p>
-    <w:p>
-      <w:pPr>
-        <w:pStyle w:val="ListParagraph"/>
-        <w:numPr>
-          <w:ilvl w:val="2"/>
-          <w:numId w:val="1"/>
-        </w:numPr>
-      </w:pPr>
-      <w:r>
-        <w:t>Ability scores</w:t>
-      </w:r>
-      <w:r>
-        <w:t xml:space="preserve"> - Integers</w:t>
-      </w:r>
-    </w:p>
-    <w:p>
-      <w:pPr>
-        <w:pStyle w:val="ListParagraph"/>
-        <w:numPr>
-          <w:ilvl w:val="3"/>
-          <w:numId w:val="1"/>
-        </w:numPr>
-      </w:pPr>
-      <w:r>
-        <w:t xml:space="preserve">Strength </w:t>
-      </w:r>
-    </w:p>
-    <w:p>
-      <w:pPr>
-        <w:pStyle w:val="ListParagraph"/>
-        <w:numPr>
-          <w:ilvl w:val="3"/>
-          <w:numId w:val="1"/>
-        </w:numPr>
-      </w:pPr>
-      <w:r>
-        <w:t>Constitution</w:t>
-      </w:r>
-    </w:p>
-    <w:p>
-      <w:pPr>
-        <w:pStyle w:val="ListParagraph"/>
-        <w:numPr>
-          <w:ilvl w:val="3"/>
-          <w:numId w:val="1"/>
-        </w:numPr>
-      </w:pPr>
-      <w:r>
-        <w:t>Dexterity</w:t>
-      </w:r>
-    </w:p>
-    <w:p>
-      <w:pPr>
-        <w:pStyle w:val="ListParagraph"/>
-        <w:numPr>
-          <w:ilvl w:val="3"/>
-          <w:numId w:val="1"/>
-        </w:numPr>
-      </w:pPr>
-      <w:r>
-        <w:t xml:space="preserve">Intelligence </w:t>
-      </w:r>
-    </w:p>
-    <w:p>
-      <w:pPr>
-        <w:pStyle w:val="ListParagraph"/>
-        <w:numPr>
-          <w:ilvl w:val="3"/>
-          <w:numId w:val="1"/>
-        </w:numPr>
-      </w:pPr>
-      <w:r>
-        <w:t>Wisdom</w:t>
-      </w:r>
-    </w:p>
-    <w:p>
-      <w:pPr>
-        <w:pStyle w:val="ListParagraph"/>
-        <w:numPr>
-          <w:ilvl w:val="3"/>
-          <w:numId w:val="1"/>
-        </w:numPr>
-      </w:pPr>
-      <w:r>
-        <w:t xml:space="preserve">Charisma </w:t>
-      </w:r>
-    </w:p>
-    <w:p>
-      <w:pPr>
-        <w:pStyle w:val="ListParagraph"/>
-        <w:numPr>
-          <w:ilvl w:val="2"/>
-          <w:numId w:val="1"/>
-        </w:numPr>
-      </w:pPr>
-      <w:r>
-        <w:t xml:space="preserve">Skill Proficiencies – </w:t>
-      </w:r>
-      <w:proofErr w:type="gramStart"/>
-      <w:r>
-        <w:t>List[</w:t>
-      </w:r>
-      <w:proofErr w:type="gramEnd"/>
-      <w:r>
-        <w:t>String]</w:t>
-      </w:r>
-    </w:p>
-    <w:p>
-      <w:pPr>
-        <w:pStyle w:val="ListParagraph"/>
-        <w:numPr>
-          <w:ilvl w:val="2"/>
-          <w:numId w:val="1"/>
-        </w:numPr>
-      </w:pPr>
-      <w:r>
-        <w:t>Level – Integer</w:t>
-      </w:r>
-    </w:p>
-    <w:p>
-      <w:pPr>
-        <w:pStyle w:val="ListParagraph"/>
-        <w:numPr>
-          <w:ilvl w:val="2"/>
-          <w:numId w:val="1"/>
-        </w:numPr>
-      </w:pPr>
-      <w:r>
-        <w:t xml:space="preserve">Saving Throws – </w:t>
-      </w:r>
-      <w:proofErr w:type="gramStart"/>
-      <w:r>
-        <w:t>List[</w:t>
-      </w:r>
-      <w:proofErr w:type="gramEnd"/>
-      <w:r>
-        <w:t>String]</w:t>
-      </w:r>
-    </w:p>
-    <w:p>
-      <w:pPr>
-        <w:pStyle w:val="ListParagraph"/>
-        <w:numPr>
-          <w:ilvl w:val="2"/>
-          <w:numId w:val="1"/>
-        </w:numPr>
-      </w:pPr>
-      <w:r>
-        <w:t>Armor – String</w:t>
-      </w:r>
-    </w:p>
-    <w:p>
-      <w:pPr>
-        <w:pStyle w:val="ListParagraph"/>
-        <w:numPr>
-          <w:ilvl w:val="2"/>
-          <w:numId w:val="1"/>
-        </w:numPr>
-      </w:pPr>
-      <w:r>
-        <w:t xml:space="preserve">Unarmored defense – Boolean </w:t>
-      </w:r>
-    </w:p>
-    <w:p>
-      <w:pPr>
-        <w:pStyle w:val="ListParagraph"/>
-        <w:numPr>
-          <w:ilvl w:val="2"/>
-          <w:numId w:val="1"/>
-        </w:numPr>
-      </w:pPr>
-      <w:r>
-        <w:t>Shield – Boolean</w:t>
-      </w:r>
-    </w:p>
-    <w:p>
-      <w:pPr>
-        <w:pStyle w:val="ListParagraph"/>
-        <w:numPr>
-          <w:ilvl w:val="2"/>
-          <w:numId w:val="1"/>
-        </w:numPr>
-      </w:pPr>
-      <w:r>
-        <w:t>Hit Points – Integer</w:t>
-      </w:r>
-    </w:p>
-    <w:p>
-      <w:pPr>
-        <w:pStyle w:val="ListParagraph"/>
-        <w:numPr>
-          <w:ilvl w:val="2"/>
-          <w:numId w:val="1"/>
-        </w:numPr>
-      </w:pPr>
-      <w:r>
-        <w:t>Character Name – String</w:t>
-      </w:r>
-    </w:p>
-    <w:p>
-      <w:pPr>
-        <w:pStyle w:val="ListParagraph"/>
-        <w:numPr>
-          <w:ilvl w:val="2"/>
-          <w:numId w:val="1"/>
-        </w:numPr>
-      </w:pPr>
-      <w:r>
-        <w:t xml:space="preserve">Image Path </w:t>
-      </w:r>
-      <w:r>
-        <w:t>–</w:t>
-      </w:r>
-      <w:r>
-        <w:t xml:space="preserve"> String</w:t>
-      </w:r>
-    </w:p>
-    <w:p>
-      <w:pPr>
-        <w:pStyle w:val="ListParagraph"/>
-        <w:numPr>
-          <w:ilvl w:val="1"/>
-          <w:numId w:val="1"/>
-        </w:numPr>
-      </w:pPr>
-      <w:r>
-        <w:t xml:space="preserve">Adventure Log </w:t>
-      </w:r>
-    </w:p>
-    <w:p>
-      <w:pPr>
-        <w:pStyle w:val="ListParagraph"/>
-        <w:numPr>
-          <w:ilvl w:val="2"/>
-          <w:numId w:val="1"/>
-        </w:numPr>
-      </w:pPr>
-      <w:r>
-        <w:t xml:space="preserve">Type – </w:t>
-      </w:r>
-      <w:proofErr w:type="gramStart"/>
-      <w:r>
-        <w:t>List[</w:t>
-      </w:r>
-      <w:proofErr w:type="gramEnd"/>
-      <w:r>
-        <w:t>String]</w:t>
-      </w:r>
-    </w:p>
-    <w:p>
-      <w:pPr>
-        <w:pStyle w:val="ListParagraph"/>
-        <w:numPr>
-          <w:ilvl w:val="2"/>
-          <w:numId w:val="1"/>
-        </w:numPr>
-      </w:pPr>
-      <w:r>
-        <w:t>Description – Text</w:t>
-      </w:r>
-    </w:p>
-    <w:p>
-      <w:pPr>
-        <w:pStyle w:val="ListParagraph"/>
-        <w:numPr>
-          <w:ilvl w:val="2"/>
-          <w:numId w:val="1"/>
-        </w:numPr>
-      </w:pPr>
-      <w:r>
-        <w:t>Title – String</w:t>
-      </w:r>
-    </w:p>
-    <w:p>
-      <w:pPr>
-        <w:pStyle w:val="ListParagraph"/>
-        <w:numPr>
-          <w:ilvl w:val="2"/>
-          <w:numId w:val="1"/>
-        </w:numPr>
-      </w:pPr>
-      <w:r>
-        <w:t>Date - Date</w:t>
-      </w:r>
-    </w:p>
-    <w:p>
-      <w:pPr>
-        <w:pStyle w:val="ListParagraph"/>
-        <w:numPr>
-          <w:ilvl w:val="1"/>
-          <w:numId w:val="1"/>
-        </w:numPr>
-      </w:pPr>
-      <w:r>
-        <w:t>Random NPCs</w:t>
-      </w:r>
-    </w:p>
-    <w:p>
-      <w:pPr>
-        <w:pStyle w:val="ListParagraph"/>
-        <w:numPr>
-          <w:ilvl w:val="2"/>
-          <w:numId w:val="1"/>
-        </w:numPr>
-      </w:pPr>
-      <w:r>
-        <w:t xml:space="preserve">Name – String </w:t>
-      </w:r>
-    </w:p>
-    <w:p>
-      <w:pPr>
-        <w:pStyle w:val="ListParagraph"/>
-        <w:numPr>
-          <w:ilvl w:val="2"/>
-          <w:numId w:val="1"/>
-        </w:numPr>
-      </w:pPr>
-      <w:r>
-        <w:t>Image – String (or picture if I can?)</w:t>
-      </w:r>
-    </w:p>
-    <w:p>
-      <w:pPr>
-        <w:pStyle w:val="ListParagraph"/>
-        <w:numPr>
-          <w:ilvl w:val="1"/>
-          <w:numId w:val="1"/>
-        </w:numPr>
-      </w:pPr>
-      <w:r>
-        <w:t>Random Monsters</w:t>
-      </w:r>
-    </w:p>
-    <w:p>
-      <w:pPr>
-        <w:pStyle w:val="ListParagraph"/>
-        <w:numPr>
-          <w:ilvl w:val="2"/>
-          <w:numId w:val="1"/>
-        </w:numPr>
-      </w:pPr>
-      <w:r>
-        <w:t xml:space="preserve">Name – String </w:t>
-      </w:r>
-    </w:p>
-    <w:p>
-      <w:pPr>
-        <w:pStyle w:val="ListParagraph"/>
-        <w:numPr>
-          <w:ilvl w:val="2"/>
-          <w:numId w:val="1"/>
-        </w:numPr>
-      </w:pPr>
-      <w:r>
-        <w:t>Image – String (or picture?)</w:t>
-      </w:r>
-    </w:p>
-    <w:p>
-      <w:pPr>
-        <w:pStyle w:val="ListParagraph"/>
-        <w:numPr>
-          <w:ilvl w:val="2"/>
-          <w:numId w:val="1"/>
-        </w:numPr>
-      </w:pPr>
-      <w:r>
-        <w:t xml:space="preserve">XP – Integer </w:t>
-      </w:r>
-    </w:p>
-    <w:p>
-      <w:pPr>
-        <w:pStyle w:val="ListParagraph"/>
-        <w:numPr>
-          <w:ilvl w:val="2"/>
-          <w:numId w:val="1"/>
-        </w:numPr>
-      </w:pPr>
-      <w:r>
-        <w:t xml:space="preserve">Ref stat block – String </w:t>
-      </w:r>
-    </w:p>
-    <w:p/>
-    <w:p>
-      <w:r>
-        <w:br w:type="page"/>
-      </w:r>
-    </w:p>
-    <w:p>
-      <w:pPr>
         <w:pStyle w:val="Heading1"/>
       </w:pPr>
       <w:r>
-        <w:lastRenderedPageBreak/>
         <w:t xml:space="preserve">Database Rationale </w:t>
       </w:r>
     </w:p>
@@ -540,23 +68,13 @@
       <w:pPr>
         <w:pStyle w:val="Heading2"/>
       </w:pPr>
-      <w:proofErr w:type="gramStart"/>
       <w:r>
         <w:t>Cost Effective</w:t>
       </w:r>
-      <w:proofErr w:type="gramEnd"/>
-    </w:p>
-    <w:p>
-      <w:r>
-        <w:t xml:space="preserve">MongoDB Atlas is cloud-native and fully managed. There is no need to set up a server or handle the hosting details. This helps reduce development time and lower overhead costs. The platform also has a generous free tier which should be more than sufficient for the MVP. It is also scalable if more data requirement </w:t>
-      </w:r>
-      <w:proofErr w:type="gramStart"/>
-      <w:r>
-        <w:t>become</w:t>
-      </w:r>
-      <w:proofErr w:type="gramEnd"/>
-      <w:r>
-        <w:t xml:space="preserve"> necessary. </w:t>
+    </w:p>
+    <w:p>
+      <w:r>
+        <w:t xml:space="preserve">MongoDB Atlas is cloud-native and fully managed. There is no need to set up a server or handle the hosting details. This helps reduce development time and lower overhead costs. The platform also has a generous free tier which should be more than sufficient for the MVP. It is also scalable if more data requirement become necessary. </w:t>
       </w:r>
     </w:p>
     <w:p/>
@@ -575,6 +93,662 @@
         <w:t xml:space="preserve">The database for the application is made up of 4 collections. Two are used to persist data entered by users, while the other two are used to store data pertaining to random generation. </w:t>
       </w:r>
     </w:p>
+    <w:p/>
+    <w:p>
+      <w:pPr>
+        <w:pStyle w:val="Heading2"/>
+      </w:pPr>
+      <w:r>
+        <w:t>Users</w:t>
+      </w:r>
+    </w:p>
+    <w:p>
+      <w:r>
+        <w:t>{</w:t>
+      </w:r>
+    </w:p>
+    <w:p>
+      <w:r>
+        <w:t xml:space="preserve">  "_id": </w:t>
+      </w:r>
+      <w:proofErr w:type="spellStart"/>
+      <w:r>
+        <w:t>ObjectId</w:t>
+      </w:r>
+      <w:proofErr w:type="spellEnd"/>
+      <w:r>
+        <w:t>("64f2d1b8e4a13c28d7e4a820"),</w:t>
+      </w:r>
+    </w:p>
+    <w:p>
+      <w:r>
+        <w:t xml:space="preserve">  "name": "Austin Glass",</w:t>
+      </w:r>
+    </w:p>
+    <w:p>
+      <w:r>
+        <w:t xml:space="preserve">  "email": "austin@example.com",</w:t>
+      </w:r>
+    </w:p>
+    <w:p>
+      <w:r>
+        <w:t xml:space="preserve">  "username": "austinglass01",</w:t>
+      </w:r>
+    </w:p>
+    <w:p>
+      <w:r>
+        <w:t xml:space="preserve">  "password": "hashedpassword123", </w:t>
+      </w:r>
+    </w:p>
+    <w:p>
+      <w:r>
+        <w:t xml:space="preserve">  "</w:t>
+      </w:r>
+      <w:proofErr w:type="spellStart"/>
+      <w:proofErr w:type="gramStart"/>
+      <w:r>
+        <w:t>ability</w:t>
+      </w:r>
+      <w:proofErr w:type="gramEnd"/>
+      <w:r>
+        <w:t>_scores</w:t>
+      </w:r>
+      <w:proofErr w:type="spellEnd"/>
+      <w:r>
+        <w:t>": {</w:t>
+      </w:r>
+    </w:p>
+    <w:p>
+      <w:r>
+        <w:t xml:space="preserve">    "strength": 14,</w:t>
+      </w:r>
+    </w:p>
+    <w:p>
+      <w:r>
+        <w:lastRenderedPageBreak/>
+        <w:t xml:space="preserve">    "constitution": 13,</w:t>
+      </w:r>
+    </w:p>
+    <w:p>
+      <w:r>
+        <w:t xml:space="preserve">    "dexterity": 12,</w:t>
+      </w:r>
+    </w:p>
+    <w:p>
+      <w:r>
+        <w:t xml:space="preserve">    "intelligence": 16,</w:t>
+      </w:r>
+    </w:p>
+    <w:p>
+      <w:r>
+        <w:t xml:space="preserve">    "wisdom": 10,</w:t>
+      </w:r>
+    </w:p>
+    <w:p>
+      <w:r>
+        <w:t xml:space="preserve">    "charisma": 8</w:t>
+      </w:r>
+    </w:p>
+    <w:p>
+      <w:r>
+        <w:t xml:space="preserve">  },</w:t>
+      </w:r>
+    </w:p>
+    <w:p>
+      <w:r>
+        <w:t xml:space="preserve">  "</w:t>
+      </w:r>
+      <w:proofErr w:type="spellStart"/>
+      <w:proofErr w:type="gramStart"/>
+      <w:r>
+        <w:t>skill</w:t>
+      </w:r>
+      <w:proofErr w:type="gramEnd"/>
+      <w:r>
+        <w:t>_proficiencies</w:t>
+      </w:r>
+      <w:proofErr w:type="spellEnd"/>
+      <w:r>
+        <w:t>": ["Stealth", "Arcana", "Investigation"],</w:t>
+      </w:r>
+    </w:p>
+    <w:p>
+      <w:r>
+        <w:t xml:space="preserve">  "level": 3,</w:t>
+      </w:r>
+    </w:p>
+    <w:p>
+      <w:r>
+        <w:t xml:space="preserve">  "</w:t>
+      </w:r>
+      <w:proofErr w:type="spellStart"/>
+      <w:proofErr w:type="gramStart"/>
+      <w:r>
+        <w:t>saving</w:t>
+      </w:r>
+      <w:proofErr w:type="gramEnd"/>
+      <w:r>
+        <w:t>_throws</w:t>
+      </w:r>
+      <w:proofErr w:type="spellEnd"/>
+      <w:r>
+        <w:t>": ["Dexterity", "Intelligence"],</w:t>
+      </w:r>
+    </w:p>
+    <w:p>
+      <w:r>
+        <w:t xml:space="preserve">  "armor": "Studded Leather",</w:t>
+      </w:r>
+    </w:p>
+    <w:p>
+      <w:r>
+        <w:t xml:space="preserve">  "</w:t>
+      </w:r>
+      <w:proofErr w:type="spellStart"/>
+      <w:proofErr w:type="gramStart"/>
+      <w:r>
+        <w:t>unarmored</w:t>
+      </w:r>
+      <w:proofErr w:type="gramEnd"/>
+      <w:r>
+        <w:t>_defense</w:t>
+      </w:r>
+      <w:proofErr w:type="spellEnd"/>
+      <w:r>
+        <w:t>": false,</w:t>
+      </w:r>
+    </w:p>
+    <w:p>
+      <w:r>
+        <w:t xml:space="preserve">  "shield": false,</w:t>
+      </w:r>
+    </w:p>
+    <w:p>
+      <w:r>
+        <w:t xml:space="preserve">  "</w:t>
+      </w:r>
+      <w:proofErr w:type="spellStart"/>
+      <w:proofErr w:type="gramStart"/>
+      <w:r>
+        <w:t>hit</w:t>
+      </w:r>
+      <w:proofErr w:type="gramEnd"/>
+      <w:r>
+        <w:t>_points</w:t>
+      </w:r>
+      <w:proofErr w:type="spellEnd"/>
+      <w:r>
+        <w:t>": 21,</w:t>
+      </w:r>
+    </w:p>
+    <w:p>
+      <w:r>
+        <w:t xml:space="preserve">  "</w:t>
+      </w:r>
+      <w:proofErr w:type="spellStart"/>
+      <w:proofErr w:type="gramStart"/>
+      <w:r>
+        <w:t>character</w:t>
+      </w:r>
+      <w:proofErr w:type="gramEnd"/>
+      <w:r>
+        <w:t>_name</w:t>
+      </w:r>
+      <w:proofErr w:type="spellEnd"/>
+      <w:r>
+        <w:t>": "Kael the Quiet",</w:t>
+      </w:r>
+    </w:p>
+    <w:p>
+      <w:r>
+        <w:t xml:space="preserve">  "</w:t>
+      </w:r>
+      <w:proofErr w:type="spellStart"/>
+      <w:proofErr w:type="gramStart"/>
+      <w:r>
+        <w:t>image</w:t>
+      </w:r>
+      <w:proofErr w:type="gramEnd"/>
+      <w:r>
+        <w:t>_path</w:t>
+      </w:r>
+      <w:proofErr w:type="spellEnd"/>
+      <w:r>
+        <w:t>": "/images/characters/kael.png"</w:t>
+      </w:r>
+    </w:p>
+    <w:p>
+      <w:r>
+        <w:t>}</w:t>
+      </w:r>
+    </w:p>
+    <w:p/>
+    <w:p>
+      <w:pPr>
+        <w:pStyle w:val="Heading3"/>
+      </w:pPr>
+      <w:r>
+        <w:t>Usage</w:t>
+      </w:r>
+    </w:p>
+    <w:p>
+      <w:r>
+        <w:t xml:space="preserve">The </w:t>
+      </w:r>
+      <w:proofErr w:type="gramStart"/>
+      <w:r>
+        <w:t>users</w:t>
+      </w:r>
+      <w:proofErr w:type="gramEnd"/>
+      <w:r>
+        <w:t xml:space="preserve"> data is used for two key purposes. First it</w:t>
+      </w:r>
+      <w:r>
+        <w:t xml:space="preserve"> allows authentication</w:t>
+      </w:r>
+      <w:r>
+        <w:t xml:space="preserve"> for the application. This will allow the application to carry the user context between pages using </w:t>
+      </w:r>
+      <w:r>
+        <w:t>React Context</w:t>
+      </w:r>
+      <w:r>
+        <w:t>.</w:t>
+      </w:r>
+      <w:r>
+        <w:t xml:space="preserve"> Since the user will be logged in, </w:t>
+      </w:r>
+      <w:r>
+        <w:t>the application can retrieve their character data for the built in character sheet. The application will take the data that is stored with the user</w:t>
+      </w:r>
+      <w:r>
+        <w:t xml:space="preserve"> (ability scores, skill proficiencies, level, saving throws, armor, unarmored defense, shield,</w:t>
+      </w:r>
+      <w:r>
+        <w:t xml:space="preserve"> hit points, character name, and image path</w:t>
+      </w:r>
+      <w:r>
+        <w:t>) and calculate the values to display using the D&amp;D 5e official rules</w:t>
+      </w:r>
+      <w:r>
+        <w:t xml:space="preserve">. From there, the application will display the results. </w:t>
+      </w:r>
+    </w:p>
+    <w:p/>
+    <w:p>
+      <w:pPr>
+        <w:pStyle w:val="Heading2"/>
+      </w:pPr>
+      <w:r>
+        <w:t>Adventure Log</w:t>
+      </w:r>
+      <w:r>
+        <w:t>s</w:t>
+      </w:r>
+    </w:p>
+    <w:p>
+      <w:r>
+        <w:t>{</w:t>
+      </w:r>
+    </w:p>
+    <w:p>
+      <w:r>
+        <w:t xml:space="preserve">  "_id": </w:t>
+      </w:r>
+      <w:proofErr w:type="spellStart"/>
+      <w:r>
+        <w:t>ObjectId</w:t>
+      </w:r>
+      <w:proofErr w:type="spellEnd"/>
+      <w:r>
+        <w:t>("64f2d25be4a13c28d7e4a831"),</w:t>
+      </w:r>
+    </w:p>
+    <w:p>
+      <w:r>
+        <w:t xml:space="preserve">  "type": </w:t>
+      </w:r>
+      <w:r>
+        <w:t>“</w:t>
+      </w:r>
+      <w:r>
+        <w:t>Session Recap</w:t>
+      </w:r>
+      <w:r>
+        <w:t>”</w:t>
+      </w:r>
+      <w:r>
+        <w:t>,</w:t>
+      </w:r>
+    </w:p>
+    <w:p>
+      <w:r>
+        <w:t xml:space="preserve">  "title": "The Goblin Caves",</w:t>
+      </w:r>
+    </w:p>
+    <w:p>
+      <w:r>
+        <w:t xml:space="preserve">  "description": "The party entered the dark goblin tunnels and encountered several traps before defeating the goblin shaman.",</w:t>
+      </w:r>
+    </w:p>
+    <w:p>
+      <w:r>
+        <w:t xml:space="preserve">  "date": </w:t>
+      </w:r>
+      <w:proofErr w:type="spellStart"/>
+      <w:r>
+        <w:t>ISODate</w:t>
+      </w:r>
+      <w:proofErr w:type="spellEnd"/>
+      <w:r>
+        <w:t>("2025-07-06T14:30:00Z")</w:t>
+      </w:r>
+    </w:p>
+    <w:p>
+      <w:r>
+        <w:t>}</w:t>
+      </w:r>
+    </w:p>
+    <w:p/>
+    <w:p>
+      <w:pPr>
+        <w:pStyle w:val="Heading3"/>
+      </w:pPr>
+      <w:r>
+        <w:t>Usage</w:t>
+      </w:r>
+    </w:p>
+    <w:p>
+      <w:r>
+        <w:t xml:space="preserve">The adventure log is responsible for maintaining </w:t>
+      </w:r>
+      <w:r>
+        <w:t>the key features within the campaign. This includes locations, NPCs, session recaps, and quests.</w:t>
+      </w:r>
+      <w:r>
+        <w:t xml:space="preserve"> </w:t>
+      </w:r>
+      <w:r>
+        <w:t>The adventure log holds all of the data</w:t>
+      </w:r>
+      <w:r>
+        <w:t xml:space="preserve"> using the </w:t>
+      </w:r>
+      <w:proofErr w:type="gramStart"/>
+      <w:r>
+        <w:t>type</w:t>
+      </w:r>
+      <w:proofErr w:type="gramEnd"/>
+      <w:r>
+        <w:t xml:space="preserve"> attribute to determine </w:t>
+      </w:r>
+      <w:r>
+        <w:t xml:space="preserve">which page it will be used to populate. </w:t>
+      </w:r>
+      <w:r>
+        <w:t xml:space="preserve">Each of the adventure log pages will get the data from the database and then display </w:t>
+      </w:r>
+      <w:r>
+        <w:t xml:space="preserve">a title, description, and entry date. </w:t>
+      </w:r>
+    </w:p>
+    <w:p/>
+    <w:p>
+      <w:pPr>
+        <w:pStyle w:val="Heading2"/>
+      </w:pPr>
+      <w:r>
+        <w:lastRenderedPageBreak/>
+        <w:t>Random NPCs</w:t>
+      </w:r>
+    </w:p>
+    <w:p>
+      <w:r>
+        <w:t>{</w:t>
+      </w:r>
+    </w:p>
+    <w:p>
+      <w:r>
+        <w:t xml:space="preserve">  "_id": </w:t>
+      </w:r>
+      <w:proofErr w:type="spellStart"/>
+      <w:r>
+        <w:t>ObjectId</w:t>
+      </w:r>
+      <w:proofErr w:type="spellEnd"/>
+      <w:r>
+        <w:t>("64f2d2cbe4a13c28d7e4a845"),</w:t>
+      </w:r>
+    </w:p>
+    <w:p>
+      <w:r>
+        <w:t xml:space="preserve">  "</w:t>
+      </w:r>
+      <w:proofErr w:type="spellStart"/>
+      <w:proofErr w:type="gramStart"/>
+      <w:r>
+        <w:t>first</w:t>
+      </w:r>
+      <w:proofErr w:type="gramEnd"/>
+      <w:r>
+        <w:t>_</w:t>
+      </w:r>
+      <w:r>
+        <w:t>name</w:t>
+      </w:r>
+      <w:proofErr w:type="spellEnd"/>
+      <w:r>
+        <w:t>": "</w:t>
+      </w:r>
+      <w:proofErr w:type="spellStart"/>
+      <w:r>
+        <w:t>Thalindra</w:t>
+      </w:r>
+      <w:proofErr w:type="spellEnd"/>
+      <w:r>
+        <w:t>",</w:t>
+      </w:r>
+      <w:r>
+        <w:t xml:space="preserve"> </w:t>
+      </w:r>
+    </w:p>
+    <w:p>
+      <w:r>
+        <w:t xml:space="preserve">  </w:t>
+      </w:r>
+      <w:r>
+        <w:t>"</w:t>
+      </w:r>
+      <w:proofErr w:type="spellStart"/>
+      <w:proofErr w:type="gramStart"/>
+      <w:r>
+        <w:t>last</w:t>
+      </w:r>
+      <w:proofErr w:type="gramEnd"/>
+      <w:r>
+        <w:t>_name</w:t>
+      </w:r>
+      <w:proofErr w:type="spellEnd"/>
+      <w:r>
+        <w:t>"</w:t>
+      </w:r>
+      <w:r>
+        <w:t>: “</w:t>
+      </w:r>
+      <w:proofErr w:type="spellStart"/>
+      <w:r>
+        <w:t>Moonshadow</w:t>
+      </w:r>
+      <w:proofErr w:type="spellEnd"/>
+      <w:r>
+        <w:t>”</w:t>
+      </w:r>
+    </w:p>
+    <w:p>
+      <w:r>
+        <w:t xml:space="preserve">  "image": "/images/</w:t>
+      </w:r>
+      <w:proofErr w:type="spellStart"/>
+      <w:r>
+        <w:t>npcs</w:t>
+      </w:r>
+      <w:proofErr w:type="spellEnd"/>
+      <w:r>
+        <w:t xml:space="preserve">/thalindra.png" </w:t>
+      </w:r>
+    </w:p>
+    <w:p>
+      <w:r>
+        <w:t>}</w:t>
+      </w:r>
+    </w:p>
+    <w:p/>
+    <w:p>
+      <w:pPr>
+        <w:pStyle w:val="Heading3"/>
+      </w:pPr>
+      <w:r>
+        <w:t>Usage</w:t>
+      </w:r>
+    </w:p>
+    <w:p>
+      <w:r>
+        <w:t xml:space="preserve">The Random NPCs </w:t>
+      </w:r>
+      <w:r>
+        <w:t>collection</w:t>
+      </w:r>
+      <w:r>
+        <w:t xml:space="preserve"> holds the </w:t>
+      </w:r>
+      <w:r>
+        <w:t>options</w:t>
+      </w:r>
+      <w:r>
+        <w:t xml:space="preserve"> avai</w:t>
+      </w:r>
+      <w:r>
+        <w:t xml:space="preserve">lable for </w:t>
+      </w:r>
+      <w:r>
+        <w:t>the random NPC gene</w:t>
+      </w:r>
+      <w:r>
+        <w:t xml:space="preserve">rator. </w:t>
+      </w:r>
+      <w:r>
+        <w:t xml:space="preserve">This data is not added to or altered after the application is started. The application will select 3 random </w:t>
+      </w:r>
+      <w:r>
+        <w:t xml:space="preserve">documents and pull one attribute from each document to generate a completely random and unique NPC. </w:t>
+      </w:r>
+    </w:p>
+    <w:p/>
+    <w:p>
+      <w:pPr>
+        <w:pStyle w:val="Heading2"/>
+      </w:pPr>
+      <w:r>
+        <w:t>Random Monsters</w:t>
+      </w:r>
+    </w:p>
+    <w:p>
+      <w:r>
+        <w:t>{</w:t>
+      </w:r>
+    </w:p>
+    <w:p>
+      <w:r>
+        <w:t xml:space="preserve">  "_id": </w:t>
+      </w:r>
+      <w:proofErr w:type="spellStart"/>
+      <w:r>
+        <w:t>ObjectId</w:t>
+      </w:r>
+      <w:proofErr w:type="spellEnd"/>
+      <w:r>
+        <w:t>("64f2d312e4a13c28d7e4a855"),</w:t>
+      </w:r>
+    </w:p>
+    <w:p>
+      <w:r>
+        <w:t xml:space="preserve">  "name": "Shadow Drake",</w:t>
+      </w:r>
+    </w:p>
+    <w:p>
+      <w:r>
+        <w:t xml:space="preserve">  "image": "/images/monsters/shadow_drake.png",</w:t>
+      </w:r>
+    </w:p>
+    <w:p>
+      <w:r>
+        <w:t xml:space="preserve">  "</w:t>
+      </w:r>
+      <w:proofErr w:type="spellStart"/>
+      <w:r>
+        <w:t>xp</w:t>
+      </w:r>
+      <w:proofErr w:type="spellEnd"/>
+      <w:r>
+        <w:t>": 700,</w:t>
+      </w:r>
+    </w:p>
+    <w:p>
+      <w:r>
+        <w:t xml:space="preserve">  "</w:t>
+      </w:r>
+      <w:proofErr w:type="spellStart"/>
+      <w:proofErr w:type="gramStart"/>
+      <w:r>
+        <w:t>ref</w:t>
+      </w:r>
+      <w:proofErr w:type="gramEnd"/>
+      <w:r>
+        <w:t>_stat_block</w:t>
+      </w:r>
+      <w:proofErr w:type="spellEnd"/>
+      <w:r>
+        <w:t>": "https://open5e.com/monsters/shadow-drake"</w:t>
+      </w:r>
+    </w:p>
+    <w:p>
+      <w:r>
+        <w:t>}</w:t>
+      </w:r>
+    </w:p>
+    <w:p/>
+    <w:p>
+      <w:pPr>
+        <w:pStyle w:val="Heading3"/>
+      </w:pPr>
+      <w:r>
+        <w:t>Usage</w:t>
+      </w:r>
+    </w:p>
+    <w:p>
+      <w:r>
+        <w:t xml:space="preserve">The Random </w:t>
+      </w:r>
+      <w:r>
+        <w:t>Monster</w:t>
+      </w:r>
+      <w:r>
+        <w:t xml:space="preserve">s collection holds the options available for the random </w:t>
+      </w:r>
+      <w:r>
+        <w:t>encounter</w:t>
+      </w:r>
+      <w:r>
+        <w:t xml:space="preserve"> generator. This data is not added to or altered after the application is started</w:t>
+      </w:r>
+      <w:r>
+        <w:t xml:space="preserve">. </w:t>
+      </w:r>
+      <w:r>
+        <w:t xml:space="preserve">At the time an encounter is generated, the application will select random documents and apply the business rules to determine if the selection is valid. </w:t>
+      </w:r>
+    </w:p>
+    <w:p/>
     <w:p/>
     <w:p/>
     <w:p/>
@@ -589,7 +763,7 @@
 </file>
 
 <file path=word/numbering.xml><?xml version="1.0" encoding="utf-8"?>
-<w:numbering xmlns:wpc="http://schemas.microsoft.com/office/word/2010/wordprocessingCanvas" xmlns:cx="http://schemas.microsoft.com/office/drawing/2014/chartex" xmlns:cx1="http://schemas.microsoft.com/office/drawing/2015/9/8/chartex" xmlns:cx2="http://schemas.microsoft.com/office/drawing/2015/10/21/chartex" xmlns:cx3="http://schemas.microsoft.com/office/drawing/2016/5/9/chartex" xmlns:cx4="http://schemas.microsoft.com/office/drawing/2016/5/10/chartex" xmlns:cx5="http://schemas.microsoft.com/office/drawing/2016/5/11/chartex" xmlns:cx6="http://schemas.microsoft.com/office/drawing/2016/5/12/chartex" xmlns:cx7="http://schemas.microsoft.com/office/drawing/2016/5/13/chartex" xmlns:cx8="http://schemas.microsoft.com/office/drawing/2016/5/14/chartex" xmlns:mc="http://schemas.openxmlformats.org/markup-compatibility/2006" xmlns:aink="http://schemas.microsoft.com/office/drawing/2016/ink" xmlns:am3d="http://schemas.microsoft.com/office/drawing/2017/model3d" xmlns:o="urn:schemas-microsoft-com:office:office" xmlns:oel="http://schemas.microsoft.com/office/2019/extlst" xmlns:r="http://schemas.openxmlformats.org/officeDocument/2006/relationships" xmlns:m="http://schemas.openxmlformats.org/officeDocument/2006/math" xmlns:v="urn:schemas-microsoft-com:vml" xmlns:wp14="http://schemas.microsoft.com/office/word/2010/wordprocessingDrawing" xmlns:wp="http://schemas.openxmlformats.org/drawingml/2006/wordprocessingDrawing" xmlns:w10="urn:schemas-microsoft-com:office:word" xmlns:w="http://schemas.openxmlformats.org/wordprocessingml/2006/main" xmlns:w14="http://schemas.microsoft.com/office/word/2010/wordml" xmlns:w15="http://schemas.microsoft.com/office/word/2012/wordml" xmlns:w16cex="http://schemas.microsoft.com/office/word/2018/wordml/cex" xmlns:w16cid="http://schemas.microsoft.com/office/word/2016/wordml/cid" xmlns:w16="http://schemas.microsoft.com/office/word/2018/wordml" xmlns:w16du="http://schemas.microsoft.com/office/word/2023/wordml/word16du" xmlns:w16sdtdh="http://schemas.microsoft.com/office/word/2020/wordml/sdtdatahash" xmlns:w16sdtfl="http://schemas.microsoft.com/office/word/2024/wordml/sdtformatlock" xmlns:w16se="http://schemas.microsoft.com/office/word/2015/wordml/symex" xmlns:wpg="http://schemas.microsoft.com/office/word/2010/wordprocessingGroup" xmlns:wpi="http://schemas.microsoft.com/office/word/2010/wordprocessingInk" xmlns:wne="http://schemas.microsoft.com/office/word/2006/wordml" xmlns:wps="http://schemas.microsoft.com/office/word/2010/wordprocessingShape" mc:Ignorable="w14 w15 w16se w16cid w16 w16cex w16sdtdh w16sdtfl w16du wp14">
+<w:numbering xmlns:wpc="http://schemas.microsoft.com/office/word/2010/wordprocessingCanvas" xmlns:cx="http://schemas.microsoft.com/office/drawing/2014/chartex" xmlns:cx1="http://schemas.microsoft.com/office/drawing/2015/9/8/chartex" xmlns:cx2="http://schemas.microsoft.com/office/drawing/2015/10/21/chartex" xmlns:cx3="http://schemas.microsoft.com/office/drawing/2016/5/9/chartex" xmlns:cx4="http://schemas.microsoft.com/office/drawing/2016/5/10/chartex" xmlns:cx5="http://schemas.microsoft.com/office/drawing/2016/5/11/chartex" xmlns:cx6="http://schemas.microsoft.com/office/drawing/2016/5/12/chartex" xmlns:cx7="http://schemas.microsoft.com/office/drawing/2016/5/13/chartex" xmlns:cx8="http://schemas.microsoft.com/office/drawing/2016/5/14/chartex" xmlns:mc="http://schemas.openxmlformats.org/markup-compatibility/2006" xmlns:aink="http://schemas.microsoft.com/office/drawing/2016/ink" xmlns:am3d="http://schemas.microsoft.com/office/drawing/2017/model3d" xmlns:o="urn:schemas-microsoft-com:office:office" xmlns:oel="http://schemas.microsoft.com/office/2019/extlst" xmlns:r="http://schemas.openxmlformats.org/officeDocument/2006/relationships" xmlns:m="http://schemas.openxmlformats.org/officeDocument/2006/math" xmlns:v="urn:schemas-microsoft-com:vml" xmlns:wp14="http://schemas.microsoft.com/office/word/2010/wordprocessingDrawing" xmlns:wp="http://schemas.openxmlformats.org/drawingml/2006/wordprocessingDrawing" xmlns:w10="urn:schemas-microsoft-com:office:word" xmlns:w="http://schemas.openxmlformats.org/wordprocessingml/2006/main" xmlns:w14="http://schemas.microsoft.com/office/word/2010/wordml" xmlns:w15="http://schemas.microsoft.com/office/word/2012/wordml" xmlns:w16cex="http://schemas.microsoft.com/office/word/2018/wordml/cex" xmlns:w16cid="http://schemas.microsoft.com/office/word/2016/wordml/cid" xmlns:w16="http://schemas.microsoft.com/office/word/2018/wordml" xmlns:w16sdtdh="http://schemas.microsoft.com/office/word/2020/wordml/sdtdatahash" xmlns:w16se="http://schemas.microsoft.com/office/word/2015/wordml/symex" xmlns:wpg="http://schemas.microsoft.com/office/word/2010/wordprocessingGroup" xmlns:wpi="http://schemas.microsoft.com/office/word/2010/wordprocessingInk" xmlns:wne="http://schemas.microsoft.com/office/word/2006/wordml" xmlns:wps="http://schemas.microsoft.com/office/word/2010/wordprocessingShape" mc:Ignorable="w14 w15 w16se w16cid w16 w16cex w16sdtdh wp14">
   <w:abstractNum w:abstractNumId="0" w15:restartNumberingAfterBreak="0">
     <w:nsid w:val="76057A3F"/>
     <w:multiLevelType w:val="hybridMultilevel"/>
@@ -710,7 +884,7 @@
 </file>
 
 <file path=word/styles.xml><?xml version="1.0" encoding="utf-8"?>
-<w:styles xmlns:mc="http://schemas.openxmlformats.org/markup-compatibility/2006" xmlns:r="http://schemas.openxmlformats.org/officeDocument/2006/relationships" xmlns:w="http://schemas.openxmlformats.org/wordprocessingml/2006/main" xmlns:w14="http://schemas.microsoft.com/office/word/2010/wordml" xmlns:w15="http://schemas.microsoft.com/office/word/2012/wordml" xmlns:w16cex="http://schemas.microsoft.com/office/word/2018/wordml/cex" xmlns:w16cid="http://schemas.microsoft.com/office/word/2016/wordml/cid" xmlns:w16="http://schemas.microsoft.com/office/word/2018/wordml" xmlns:w16du="http://schemas.microsoft.com/office/word/2023/wordml/word16du" xmlns:w16sdtdh="http://schemas.microsoft.com/office/word/2020/wordml/sdtdatahash" xmlns:w16sdtfl="http://schemas.microsoft.com/office/word/2024/wordml/sdtformatlock" xmlns:w16se="http://schemas.microsoft.com/office/word/2015/wordml/symex" mc:Ignorable="w14 w15 w16se w16cid w16 w16cex w16sdtdh w16sdtfl w16du">
+<w:styles xmlns:mc="http://schemas.openxmlformats.org/markup-compatibility/2006" xmlns:r="http://schemas.openxmlformats.org/officeDocument/2006/relationships" xmlns:w="http://schemas.openxmlformats.org/wordprocessingml/2006/main" xmlns:w14="http://schemas.microsoft.com/office/word/2010/wordml" xmlns:w15="http://schemas.microsoft.com/office/word/2012/wordml" xmlns:w16cex="http://schemas.microsoft.com/office/word/2018/wordml/cex" xmlns:w16cid="http://schemas.microsoft.com/office/word/2016/wordml/cid" xmlns:w16="http://schemas.microsoft.com/office/word/2018/wordml" xmlns:w16sdtdh="http://schemas.microsoft.com/office/word/2020/wordml/sdtdatahash" xmlns:w16se="http://schemas.microsoft.com/office/word/2015/wordml/symex" mc:Ignorable="w14 w15 w16se w16cid w16 w16cex w16sdtdh">
   <w:docDefaults>
     <w:rPrDefault>
       <w:rPr>
@@ -1149,9 +1323,30 @@
       <w:szCs w:val="26"/>
     </w:rPr>
   </w:style>
+  <w:style w:type="paragraph" w:styleId="Heading3">
+    <w:name w:val="heading 3"/>
+    <w:basedOn w:val="Normal"/>
+    <w:next w:val="Normal"/>
+    <w:link w:val="Heading3Char"/>
+    <w:uiPriority w:val="9"/>
+    <w:unhideWhenUsed/>
+    <w:qFormat/>
+    <w:rsid w:val="00075322"/>
+    <w:pPr>
+      <w:keepNext/>
+      <w:keepLines/>
+      <w:spacing w:before="40"/>
+      <w:outlineLvl w:val="2"/>
+    </w:pPr>
+    <w:rPr>
+      <w:rFonts w:asciiTheme="majorHAnsi" w:eastAsiaTheme="majorEastAsia" w:hAnsiTheme="majorHAnsi" w:cstheme="majorBidi"/>
+      <w:color w:val="1F3763" w:themeColor="accent1" w:themeShade="7F"/>
+    </w:rPr>
+  </w:style>
   <w:style w:type="character" w:default="1" w:styleId="DefaultParagraphFont">
     <w:name w:val="Default Paragraph Font"/>
     <w:uiPriority w:val="1"/>
+    <w:semiHidden/>
     <w:unhideWhenUsed/>
   </w:style>
   <w:style w:type="table" w:default="1" w:styleId="TableNormal">
@@ -1210,6 +1405,17 @@
       <w:color w:val="2F5496" w:themeColor="accent1" w:themeShade="BF"/>
       <w:sz w:val="26"/>
       <w:szCs w:val="26"/>
+    </w:rPr>
+  </w:style>
+  <w:style w:type="character" w:customStyle="1" w:styleId="Heading3Char">
+    <w:name w:val="Heading 3 Char"/>
+    <w:basedOn w:val="DefaultParagraphFont"/>
+    <w:link w:val="Heading3"/>
+    <w:uiPriority w:val="9"/>
+    <w:rsid w:val="00075322"/>
+    <w:rPr>
+      <w:rFonts w:asciiTheme="majorHAnsi" w:eastAsiaTheme="majorEastAsia" w:hAnsiTheme="majorHAnsi" w:cstheme="majorBidi"/>
+      <w:color w:val="1F3763" w:themeColor="accent1" w:themeShade="7F"/>
     </w:rPr>
   </w:style>
 </w:styles>

</xml_diff>